<commit_message>
adicionei os capítulos necessários à próxima fase
</commit_message>
<xml_diff>
--- a/Etapa2/201617-MIEI-LI4-Fase2.docx
+++ b/Etapa2/201617-MIEI-LI4-Fase2.docx
@@ -3178,21 +3178,7 @@
           <w:rFonts w:cs="Arial"/>
           <w:lang w:val="pt-PT"/>
         </w:rPr>
-        <w:t xml:space="preserve">Terminada a fase de fundamentação, é apresentada a fase de especificação em que são especificados e analisados os requisitos do sistema em questão. Nesta </w:t>
-      </w:r>
-      <w:r>
-        <w:rPr>
-          <w:rFonts w:cs="Arial"/>
-          <w:lang w:val="pt-PT"/>
-        </w:rPr>
-        <w:t>mesma fase, além do levantamento</w:t>
-      </w:r>
-      <w:r>
-        <w:rPr>
-          <w:rFonts w:cs="Arial"/>
-          <w:lang w:val="pt-PT"/>
-        </w:rPr>
-        <w:t xml:space="preserve"> e da análise de requisitos, foram também criados os modelos de sistema (em UML). Estes modelos consistem no diagrama de </w:t>
+        <w:t xml:space="preserve">Terminada a fase de fundamentação, é apresentada a fase de especificação em que são especificados e analisados os requisitos do sistema em questão. Nesta mesma fase, além do levantamento e da análise de requisitos, foram também criados os modelos de sistema (em UML). Estes modelos consistem no diagrama de </w:t>
       </w:r>
       <w:r>
         <w:rPr>
@@ -3327,7 +3313,13 @@
         <w:rPr>
           <w:lang w:val="pt-PT"/>
         </w:rPr>
-        <w:t xml:space="preserve">Desenvolvimento de Software, Engenharia de Software, Aplicação, Análise de Requisitos, Metodologias de Software, Assistente de Restauração, Investigação, Gestão de Projeto, Maquete, Diagrama de </w:t>
+        <w:t>Desenvolvimento de Software, Engenharia de Software, Aplicação, Análise de Requisitos, Metodologias de Software, Assistente de Restauração, Investigação, Gestão de Projeto, Maquete, Diagr</w:t>
+      </w:r>
+      <w:r>
+        <w:rPr>
+          <w:lang w:val="pt-PT"/>
+        </w:rPr>
+        <w:t xml:space="preserve">ama de </w:t>
       </w:r>
       <w:proofErr w:type="spellStart"/>
       <w:r>
@@ -3341,7 +3333,7 @@
         <w:rPr>
           <w:lang w:val="pt-PT"/>
         </w:rPr>
-        <w:t>, Microsoft Project.</w:t>
+        <w:t xml:space="preserve">, Microsoft Project, Use Cases, Modelo Domínio. </w:t>
       </w:r>
     </w:p>
     <w:p>
@@ -3370,10 +3362,9 @@
       <w:pPr>
         <w:pStyle w:val="ndice1"/>
         <w:rPr>
-          <w:rFonts w:ascii="Calibri" w:hAnsi="Calibri"/>
+          <w:rFonts w:asciiTheme="minorHAnsi" w:eastAsiaTheme="minorEastAsia" w:hAnsiTheme="minorHAnsi" w:cstheme="minorBidi"/>
           <w:noProof/>
-          <w:sz w:val="22"/>
-          <w:szCs w:val="22"/>
+          <w:sz w:val="24"/>
           <w:lang w:val="pt-PT" w:eastAsia="pt-PT"/>
         </w:rPr>
       </w:pPr>
@@ -3398,7 +3389,7 @@
         </w:rPr>
         <w:fldChar w:fldCharType="separate"/>
       </w:r>
-      <w:hyperlink w:anchor="_Toc476251027" w:history="1">
+      <w:hyperlink w:anchor="_Toc477430275" w:history="1">
         <w:r>
           <w:rPr>
             <w:rStyle w:val="Hiperligao"/>
@@ -3425,7 +3416,7 @@
             <w:noProof/>
             <w:webHidden/>
           </w:rPr>
-          <w:instrText xml:space="preserve"> PAGEREF _Toc476251027 \h </w:instrText>
+          <w:instrText xml:space="preserve"> PAGEREF _Toc477430275 \h </w:instrText>
         </w:r>
         <w:r>
           <w:rPr>
@@ -3460,14 +3451,13 @@
       <w:pPr>
         <w:pStyle w:val="ndice2"/>
         <w:rPr>
-          <w:rFonts w:ascii="Calibri" w:hAnsi="Calibri"/>
+          <w:rFonts w:asciiTheme="minorHAnsi" w:eastAsiaTheme="minorEastAsia" w:hAnsiTheme="minorHAnsi" w:cstheme="minorBidi"/>
           <w:noProof/>
-          <w:sz w:val="22"/>
-          <w:szCs w:val="22"/>
+          <w:sz w:val="24"/>
           <w:lang w:val="pt-PT" w:eastAsia="pt-PT"/>
         </w:rPr>
       </w:pPr>
-      <w:hyperlink w:anchor="_Toc476251028" w:history="1">
+      <w:hyperlink w:anchor="_Toc477430276" w:history="1">
         <w:r>
           <w:rPr>
             <w:rStyle w:val="Hiperligao"/>
@@ -3494,7 +3484,7 @@
             <w:noProof/>
             <w:webHidden/>
           </w:rPr>
-          <w:instrText xml:space="preserve"> PAGEREF _Toc476251028 \h </w:instrText>
+          <w:instrText xml:space="preserve"> PAGEREF _Toc477430276 \h </w:instrText>
         </w:r>
         <w:r>
           <w:rPr>
@@ -3529,14 +3519,13 @@
       <w:pPr>
         <w:pStyle w:val="ndice2"/>
         <w:rPr>
-          <w:rFonts w:ascii="Calibri" w:hAnsi="Calibri"/>
+          <w:rFonts w:asciiTheme="minorHAnsi" w:eastAsiaTheme="minorEastAsia" w:hAnsiTheme="minorHAnsi" w:cstheme="minorBidi"/>
           <w:noProof/>
-          <w:sz w:val="22"/>
-          <w:szCs w:val="22"/>
+          <w:sz w:val="24"/>
           <w:lang w:val="pt-PT" w:eastAsia="pt-PT"/>
         </w:rPr>
       </w:pPr>
-      <w:hyperlink w:anchor="_Toc476251029" w:history="1">
+      <w:hyperlink w:anchor="_Toc477430277" w:history="1">
         <w:r>
           <w:rPr>
             <w:rStyle w:val="Hiperligao"/>
@@ -3563,7 +3552,7 @@
             <w:noProof/>
             <w:webHidden/>
           </w:rPr>
-          <w:instrText xml:space="preserve"> PAGEREF _Toc476251029 \h </w:instrText>
+          <w:instrText xml:space="preserve"> PAGEREF _Toc477430277 \h </w:instrText>
         </w:r>
         <w:r>
           <w:rPr>
@@ -3598,14 +3587,13 @@
       <w:pPr>
         <w:pStyle w:val="ndice2"/>
         <w:rPr>
-          <w:rFonts w:ascii="Calibri" w:hAnsi="Calibri"/>
+          <w:rFonts w:asciiTheme="minorHAnsi" w:eastAsiaTheme="minorEastAsia" w:hAnsiTheme="minorHAnsi" w:cstheme="minorBidi"/>
           <w:noProof/>
-          <w:sz w:val="22"/>
-          <w:szCs w:val="22"/>
+          <w:sz w:val="24"/>
           <w:lang w:val="pt-PT" w:eastAsia="pt-PT"/>
         </w:rPr>
       </w:pPr>
-      <w:hyperlink w:anchor="_Toc476251030" w:history="1">
+      <w:hyperlink w:anchor="_Toc477430278" w:history="1">
         <w:r>
           <w:rPr>
             <w:rStyle w:val="Hiperligao"/>
@@ -3632,7 +3620,7 @@
             <w:noProof/>
             <w:webHidden/>
           </w:rPr>
-          <w:instrText xml:space="preserve"> PAGEREF _Toc476251030 \h </w:instrText>
+          <w:instrText xml:space="preserve"> PAGEREF _Toc477430278 \h </w:instrText>
         </w:r>
         <w:r>
           <w:rPr>
@@ -3667,14 +3655,13 @@
       <w:pPr>
         <w:pStyle w:val="ndice2"/>
         <w:rPr>
-          <w:rFonts w:ascii="Calibri" w:hAnsi="Calibri"/>
+          <w:rFonts w:asciiTheme="minorHAnsi" w:eastAsiaTheme="minorEastAsia" w:hAnsiTheme="minorHAnsi" w:cstheme="minorBidi"/>
           <w:noProof/>
-          <w:sz w:val="22"/>
-          <w:szCs w:val="22"/>
+          <w:sz w:val="24"/>
           <w:lang w:val="pt-PT" w:eastAsia="pt-PT"/>
         </w:rPr>
       </w:pPr>
-      <w:hyperlink w:anchor="_Toc476251031" w:history="1">
+      <w:hyperlink w:anchor="_Toc477430279" w:history="1">
         <w:r>
           <w:rPr>
             <w:rStyle w:val="Hiperligao"/>
@@ -3701,7 +3688,7 @@
             <w:noProof/>
             <w:webHidden/>
           </w:rPr>
-          <w:instrText xml:space="preserve"> PAGEREF _Toc476251031 \h </w:instrText>
+          <w:instrText xml:space="preserve"> PAGEREF _Toc477430279 \h </w:instrText>
         </w:r>
         <w:r>
           <w:rPr>
@@ -3736,14 +3723,13 @@
       <w:pPr>
         <w:pStyle w:val="ndice2"/>
         <w:rPr>
-          <w:rFonts w:ascii="Calibri" w:hAnsi="Calibri"/>
+          <w:rFonts w:asciiTheme="minorHAnsi" w:eastAsiaTheme="minorEastAsia" w:hAnsiTheme="minorHAnsi" w:cstheme="minorBidi"/>
           <w:noProof/>
-          <w:sz w:val="22"/>
-          <w:szCs w:val="22"/>
+          <w:sz w:val="24"/>
           <w:lang w:val="pt-PT" w:eastAsia="pt-PT"/>
         </w:rPr>
       </w:pPr>
-      <w:hyperlink w:anchor="_Toc476251032" w:history="1">
+      <w:hyperlink w:anchor="_Toc477430280" w:history="1">
         <w:r>
           <w:rPr>
             <w:rStyle w:val="Hiperligao"/>
@@ -3770,7 +3756,7 @@
             <w:noProof/>
             <w:webHidden/>
           </w:rPr>
-          <w:instrText xml:space="preserve"> PAGEREF _Toc476251032 \h </w:instrText>
+          <w:instrText xml:space="preserve"> PAGEREF _Toc477430280 \h </w:instrText>
         </w:r>
         <w:r>
           <w:rPr>
@@ -3805,14 +3791,13 @@
       <w:pPr>
         <w:pStyle w:val="ndice2"/>
         <w:rPr>
-          <w:rFonts w:ascii="Calibri" w:hAnsi="Calibri"/>
+          <w:rFonts w:asciiTheme="minorHAnsi" w:eastAsiaTheme="minorEastAsia" w:hAnsiTheme="minorHAnsi" w:cstheme="minorBidi"/>
           <w:noProof/>
-          <w:sz w:val="22"/>
-          <w:szCs w:val="22"/>
+          <w:sz w:val="24"/>
           <w:lang w:val="pt-PT" w:eastAsia="pt-PT"/>
         </w:rPr>
       </w:pPr>
-      <w:hyperlink w:anchor="_Toc476251033" w:history="1">
+      <w:hyperlink w:anchor="_Toc477430281" w:history="1">
         <w:r>
           <w:rPr>
             <w:rStyle w:val="Hiperligao"/>
@@ -3839,7 +3824,7 @@
             <w:noProof/>
             <w:webHidden/>
           </w:rPr>
-          <w:instrText xml:space="preserve"> PAGEREF _Toc476251033 \h </w:instrText>
+          <w:instrText xml:space="preserve"> PAGEREF _Toc477430281 \h </w:instrText>
         </w:r>
         <w:r>
           <w:rPr>
@@ -3874,14 +3859,13 @@
       <w:pPr>
         <w:pStyle w:val="ndice2"/>
         <w:rPr>
-          <w:rFonts w:ascii="Calibri" w:hAnsi="Calibri"/>
+          <w:rFonts w:asciiTheme="minorHAnsi" w:eastAsiaTheme="minorEastAsia" w:hAnsiTheme="minorHAnsi" w:cstheme="minorBidi"/>
           <w:noProof/>
-          <w:sz w:val="22"/>
-          <w:szCs w:val="22"/>
+          <w:sz w:val="24"/>
           <w:lang w:val="pt-PT" w:eastAsia="pt-PT"/>
         </w:rPr>
       </w:pPr>
-      <w:hyperlink w:anchor="_Toc476251034" w:history="1">
+      <w:hyperlink w:anchor="_Toc477430282" w:history="1">
         <w:r>
           <w:rPr>
             <w:rStyle w:val="Hiperligao"/>
@@ -3908,7 +3892,7 @@
             <w:noProof/>
             <w:webHidden/>
           </w:rPr>
-          <w:instrText xml:space="preserve"> PAGEREF _Toc476251034 \h </w:instrText>
+          <w:instrText xml:space="preserve"> PAGEREF _Toc477430282 \h </w:instrText>
         </w:r>
         <w:r>
           <w:rPr>
@@ -3943,14 +3927,13 @@
       <w:pPr>
         <w:pStyle w:val="ndice2"/>
         <w:rPr>
-          <w:rFonts w:ascii="Calibri" w:hAnsi="Calibri"/>
+          <w:rFonts w:asciiTheme="minorHAnsi" w:eastAsiaTheme="minorEastAsia" w:hAnsiTheme="minorHAnsi" w:cstheme="minorBidi"/>
           <w:noProof/>
-          <w:sz w:val="22"/>
-          <w:szCs w:val="22"/>
+          <w:sz w:val="24"/>
           <w:lang w:val="pt-PT" w:eastAsia="pt-PT"/>
         </w:rPr>
       </w:pPr>
-      <w:hyperlink w:anchor="_Toc476251035" w:history="1">
+      <w:hyperlink w:anchor="_Toc477430283" w:history="1">
         <w:r>
           <w:rPr>
             <w:rStyle w:val="Hiperligao"/>
@@ -3977,7 +3960,7 @@
             <w:noProof/>
             <w:webHidden/>
           </w:rPr>
-          <w:instrText xml:space="preserve"> PAGEREF _Toc476251035 \h </w:instrText>
+          <w:instrText xml:space="preserve"> PAGEREF _Toc477430283 \h </w:instrText>
         </w:r>
         <w:r>
           <w:rPr>
@@ -4012,14 +3995,13 @@
       <w:pPr>
         <w:pStyle w:val="ndice2"/>
         <w:rPr>
-          <w:rFonts w:ascii="Calibri" w:hAnsi="Calibri"/>
+          <w:rFonts w:asciiTheme="minorHAnsi" w:eastAsiaTheme="minorEastAsia" w:hAnsiTheme="minorHAnsi" w:cstheme="minorBidi"/>
           <w:noProof/>
-          <w:sz w:val="22"/>
-          <w:szCs w:val="22"/>
+          <w:sz w:val="24"/>
           <w:lang w:val="pt-PT" w:eastAsia="pt-PT"/>
         </w:rPr>
       </w:pPr>
-      <w:hyperlink w:anchor="_Toc476251036" w:history="1">
+      <w:hyperlink w:anchor="_Toc477430284" w:history="1">
         <w:r>
           <w:rPr>
             <w:rStyle w:val="Hiperligao"/>
@@ -4046,7 +4028,7 @@
             <w:noProof/>
             <w:webHidden/>
           </w:rPr>
-          <w:instrText xml:space="preserve"> PAGEREF _Toc476251036 \h </w:instrText>
+          <w:instrText xml:space="preserve"> PAGEREF _Toc477430284 \h </w:instrText>
         </w:r>
         <w:r>
           <w:rPr>
@@ -4066,6 +4048,74 @@
             <w:noProof/>
             <w:webHidden/>
           </w:rPr>
+          <w:t>4</w:t>
+        </w:r>
+        <w:r>
+          <w:rPr>
+            <w:noProof/>
+            <w:webHidden/>
+          </w:rPr>
+          <w:fldChar w:fldCharType="end"/>
+        </w:r>
+      </w:hyperlink>
+    </w:p>
+    <w:p>
+      <w:pPr>
+        <w:pStyle w:val="ndice2"/>
+        <w:rPr>
+          <w:rFonts w:asciiTheme="minorHAnsi" w:eastAsiaTheme="minorEastAsia" w:hAnsiTheme="minorHAnsi" w:cstheme="minorBidi"/>
+          <w:noProof/>
+          <w:sz w:val="24"/>
+          <w:lang w:val="pt-PT" w:eastAsia="pt-PT"/>
+        </w:rPr>
+      </w:pPr>
+      <w:hyperlink w:anchor="_Toc477430285" w:history="1">
+        <w:r>
+          <w:rPr>
+            <w:rStyle w:val="Hiperligao"/>
+            <w:noProof/>
+          </w:rPr>
+          <w:t>1.10. Plano de desenvolvimento</w:t>
+        </w:r>
+        <w:r>
+          <w:rPr>
+            <w:noProof/>
+            <w:webHidden/>
+          </w:rPr>
+          <w:tab/>
+        </w:r>
+        <w:r>
+          <w:rPr>
+            <w:noProof/>
+            <w:webHidden/>
+          </w:rPr>
+          <w:fldChar w:fldCharType="begin"/>
+        </w:r>
+        <w:r>
+          <w:rPr>
+            <w:noProof/>
+            <w:webHidden/>
+          </w:rPr>
+          <w:instrText xml:space="preserve"> PAGEREF _Toc477430285 \h </w:instrText>
+        </w:r>
+        <w:r>
+          <w:rPr>
+            <w:noProof/>
+            <w:webHidden/>
+          </w:rPr>
+        </w:r>
+        <w:r>
+          <w:rPr>
+            <w:noProof/>
+            <w:webHidden/>
+          </w:rPr>
+          <w:fldChar w:fldCharType="separate"/>
+        </w:r>
+        <w:r>
+          <w:rPr>
+            <w:noProof/>
+            <w:webHidden/>
+          </w:rPr>
           <w:t>5</w:t>
         </w:r>
         <w:r>
@@ -4081,20 +4131,19 @@
       <w:pPr>
         <w:pStyle w:val="ndice2"/>
         <w:rPr>
-          <w:rFonts w:ascii="Calibri" w:hAnsi="Calibri"/>
+          <w:rFonts w:asciiTheme="minorHAnsi" w:eastAsiaTheme="minorEastAsia" w:hAnsiTheme="minorHAnsi" w:cstheme="minorBidi"/>
           <w:noProof/>
-          <w:sz w:val="22"/>
-          <w:szCs w:val="22"/>
+          <w:sz w:val="24"/>
           <w:lang w:val="pt-PT" w:eastAsia="pt-PT"/>
         </w:rPr>
       </w:pPr>
-      <w:hyperlink w:anchor="_Toc476251037" w:history="1">
+      <w:hyperlink w:anchor="_Toc477430286" w:history="1">
         <w:r>
           <w:rPr>
             <w:rStyle w:val="Hiperligao"/>
             <w:noProof/>
           </w:rPr>
-          <w:t>1.10. Plano de desenvolvimento</w:t>
+          <w:t>1.11. Organização do documento</w:t>
         </w:r>
         <w:r>
           <w:rPr>
@@ -4115,7 +4164,7 @@
             <w:noProof/>
             <w:webHidden/>
           </w:rPr>
-          <w:instrText xml:space="preserve"> PAGEREF _Toc476251037 \h </w:instrText>
+          <w:instrText xml:space="preserve"> PAGEREF _Toc477430286 \h </w:instrText>
         </w:r>
         <w:r>
           <w:rPr>
@@ -4135,7 +4184,7 @@
             <w:noProof/>
             <w:webHidden/>
           </w:rPr>
-          <w:t>5</w:t>
+          <w:t>7</w:t>
         </w:r>
         <w:r>
           <w:rPr>
@@ -4148,22 +4197,89 @@
     </w:p>
     <w:p>
       <w:pPr>
+        <w:pStyle w:val="ndice1"/>
+        <w:rPr>
+          <w:rFonts w:asciiTheme="minorHAnsi" w:eastAsiaTheme="minorEastAsia" w:hAnsiTheme="minorHAnsi" w:cstheme="minorBidi"/>
+          <w:noProof/>
+          <w:sz w:val="24"/>
+          <w:lang w:val="pt-PT" w:eastAsia="pt-PT"/>
+        </w:rPr>
+      </w:pPr>
+      <w:hyperlink w:anchor="_Toc477430287" w:history="1">
+        <w:r>
+          <w:rPr>
+            <w:rStyle w:val="Hiperligao"/>
+            <w:noProof/>
+          </w:rPr>
+          <w:t>2. Análise de requisitos</w:t>
+        </w:r>
+        <w:r>
+          <w:rPr>
+            <w:noProof/>
+            <w:webHidden/>
+          </w:rPr>
+          <w:tab/>
+        </w:r>
+        <w:r>
+          <w:rPr>
+            <w:noProof/>
+            <w:webHidden/>
+          </w:rPr>
+          <w:fldChar w:fldCharType="begin"/>
+        </w:r>
+        <w:r>
+          <w:rPr>
+            <w:noProof/>
+            <w:webHidden/>
+          </w:rPr>
+          <w:instrText xml:space="preserve"> PAGEREF _Toc477430287 \h </w:instrText>
+        </w:r>
+        <w:r>
+          <w:rPr>
+            <w:noProof/>
+            <w:webHidden/>
+          </w:rPr>
+        </w:r>
+        <w:r>
+          <w:rPr>
+            <w:noProof/>
+            <w:webHidden/>
+          </w:rPr>
+          <w:fldChar w:fldCharType="separate"/>
+        </w:r>
+        <w:r>
+          <w:rPr>
+            <w:noProof/>
+            <w:webHidden/>
+          </w:rPr>
+          <w:t>8</w:t>
+        </w:r>
+        <w:r>
+          <w:rPr>
+            <w:noProof/>
+            <w:webHidden/>
+          </w:rPr>
+          <w:fldChar w:fldCharType="end"/>
+        </w:r>
+      </w:hyperlink>
+    </w:p>
+    <w:p>
+      <w:pPr>
         <w:pStyle w:val="ndice2"/>
         <w:rPr>
-          <w:rFonts w:ascii="Calibri" w:hAnsi="Calibri"/>
+          <w:rFonts w:asciiTheme="minorHAnsi" w:eastAsiaTheme="minorEastAsia" w:hAnsiTheme="minorHAnsi" w:cstheme="minorBidi"/>
           <w:noProof/>
-          <w:sz w:val="22"/>
-          <w:szCs w:val="22"/>
+          <w:sz w:val="24"/>
           <w:lang w:val="pt-PT" w:eastAsia="pt-PT"/>
         </w:rPr>
       </w:pPr>
-      <w:hyperlink w:anchor="_Toc476251038" w:history="1">
+      <w:hyperlink w:anchor="_Toc477430288" w:history="1">
         <w:r>
           <w:rPr>
             <w:rStyle w:val="Hiperligao"/>
             <w:noProof/>
           </w:rPr>
-          <w:t>1.11. Organização do documento</w:t>
+          <w:t>2.1. Levantamento de requisitos de Utilizador</w:t>
         </w:r>
         <w:r>
           <w:rPr>
@@ -4184,7 +4300,7 @@
             <w:noProof/>
             <w:webHidden/>
           </w:rPr>
-          <w:instrText xml:space="preserve"> PAGEREF _Toc476251038 \h </w:instrText>
+          <w:instrText xml:space="preserve"> PAGEREF _Toc477430288 \h </w:instrText>
         </w:r>
         <w:r>
           <w:rPr>
@@ -4204,7 +4320,7 @@
             <w:noProof/>
             <w:webHidden/>
           </w:rPr>
-          <w:t>7</w:t>
+          <w:t>8</w:t>
         </w:r>
         <w:r>
           <w:rPr>
@@ -4217,22 +4333,225 @@
     </w:p>
     <w:p>
       <w:pPr>
+        <w:pStyle w:val="ndice2"/>
+        <w:rPr>
+          <w:rFonts w:asciiTheme="minorHAnsi" w:eastAsiaTheme="minorEastAsia" w:hAnsiTheme="minorHAnsi" w:cstheme="minorBidi"/>
+          <w:noProof/>
+          <w:sz w:val="24"/>
+          <w:lang w:val="pt-PT" w:eastAsia="pt-PT"/>
+        </w:rPr>
+      </w:pPr>
+      <w:hyperlink w:anchor="_Toc477430289" w:history="1">
+        <w:r>
+          <w:rPr>
+            <w:rStyle w:val="Hiperligao"/>
+            <w:noProof/>
+          </w:rPr>
+          <w:t>2.2. Levantamento de requisitos de Sistema</w:t>
+        </w:r>
+        <w:r>
+          <w:rPr>
+            <w:noProof/>
+            <w:webHidden/>
+          </w:rPr>
+          <w:tab/>
+        </w:r>
+        <w:r>
+          <w:rPr>
+            <w:noProof/>
+            <w:webHidden/>
+          </w:rPr>
+          <w:fldChar w:fldCharType="begin"/>
+        </w:r>
+        <w:r>
+          <w:rPr>
+            <w:noProof/>
+            <w:webHidden/>
+          </w:rPr>
+          <w:instrText xml:space="preserve"> PAGEREF _Toc477430289 \h </w:instrText>
+        </w:r>
+        <w:r>
+          <w:rPr>
+            <w:noProof/>
+            <w:webHidden/>
+          </w:rPr>
+        </w:r>
+        <w:r>
+          <w:rPr>
+            <w:noProof/>
+            <w:webHidden/>
+          </w:rPr>
+          <w:fldChar w:fldCharType="separate"/>
+        </w:r>
+        <w:r>
+          <w:rPr>
+            <w:noProof/>
+            <w:webHidden/>
+          </w:rPr>
+          <w:t>8</w:t>
+        </w:r>
+        <w:r>
+          <w:rPr>
+            <w:noProof/>
+            <w:webHidden/>
+          </w:rPr>
+          <w:fldChar w:fldCharType="end"/>
+        </w:r>
+      </w:hyperlink>
+    </w:p>
+    <w:p>
+      <w:pPr>
+        <w:pStyle w:val="ndice3"/>
+        <w:rPr>
+          <w:rFonts w:asciiTheme="minorHAnsi" w:eastAsiaTheme="minorEastAsia" w:hAnsiTheme="minorHAnsi" w:cstheme="minorBidi"/>
+          <w:noProof/>
+          <w:sz w:val="24"/>
+          <w:lang w:val="pt-PT" w:eastAsia="pt-PT"/>
+        </w:rPr>
+      </w:pPr>
+      <w:hyperlink w:anchor="_Toc477430290" w:history="1">
+        <w:r>
+          <w:rPr>
+            <w:rStyle w:val="Hiperligao"/>
+            <w:noProof/>
+          </w:rPr>
+          <w:t>2.2.1 Funcionais</w:t>
+        </w:r>
+        <w:r>
+          <w:rPr>
+            <w:noProof/>
+            <w:webHidden/>
+          </w:rPr>
+          <w:tab/>
+        </w:r>
+        <w:r>
+          <w:rPr>
+            <w:noProof/>
+            <w:webHidden/>
+          </w:rPr>
+          <w:fldChar w:fldCharType="begin"/>
+        </w:r>
+        <w:r>
+          <w:rPr>
+            <w:noProof/>
+            <w:webHidden/>
+          </w:rPr>
+          <w:instrText xml:space="preserve"> PAGEREF _Toc477430290 \h </w:instrText>
+        </w:r>
+        <w:r>
+          <w:rPr>
+            <w:noProof/>
+            <w:webHidden/>
+          </w:rPr>
+        </w:r>
+        <w:r>
+          <w:rPr>
+            <w:noProof/>
+            <w:webHidden/>
+          </w:rPr>
+          <w:fldChar w:fldCharType="separate"/>
+        </w:r>
+        <w:r>
+          <w:rPr>
+            <w:noProof/>
+            <w:webHidden/>
+          </w:rPr>
+          <w:t>8</w:t>
+        </w:r>
+        <w:r>
+          <w:rPr>
+            <w:noProof/>
+            <w:webHidden/>
+          </w:rPr>
+          <w:fldChar w:fldCharType="end"/>
+        </w:r>
+      </w:hyperlink>
+    </w:p>
+    <w:p>
+      <w:pPr>
+        <w:pStyle w:val="ndice3"/>
+        <w:rPr>
+          <w:rFonts w:asciiTheme="minorHAnsi" w:eastAsiaTheme="minorEastAsia" w:hAnsiTheme="minorHAnsi" w:cstheme="minorBidi"/>
+          <w:noProof/>
+          <w:sz w:val="24"/>
+          <w:lang w:val="pt-PT" w:eastAsia="pt-PT"/>
+        </w:rPr>
+      </w:pPr>
+      <w:hyperlink w:anchor="_Toc477430291" w:history="1">
+        <w:r>
+          <w:rPr>
+            <w:rStyle w:val="Hiperligao"/>
+            <w:noProof/>
+          </w:rPr>
+          <w:t>2.2.2 Não Funcionais</w:t>
+        </w:r>
+        <w:r>
+          <w:rPr>
+            <w:noProof/>
+            <w:webHidden/>
+          </w:rPr>
+          <w:tab/>
+        </w:r>
+        <w:r>
+          <w:rPr>
+            <w:noProof/>
+            <w:webHidden/>
+          </w:rPr>
+          <w:fldChar w:fldCharType="begin"/>
+        </w:r>
+        <w:r>
+          <w:rPr>
+            <w:noProof/>
+            <w:webHidden/>
+          </w:rPr>
+          <w:instrText xml:space="preserve"> PAGEREF _Toc477430291 \h </w:instrText>
+        </w:r>
+        <w:r>
+          <w:rPr>
+            <w:noProof/>
+            <w:webHidden/>
+          </w:rPr>
+        </w:r>
+        <w:r>
+          <w:rPr>
+            <w:noProof/>
+            <w:webHidden/>
+          </w:rPr>
+          <w:fldChar w:fldCharType="separate"/>
+        </w:r>
+        <w:r>
+          <w:rPr>
+            <w:noProof/>
+            <w:webHidden/>
+          </w:rPr>
+          <w:t>8</w:t>
+        </w:r>
+        <w:r>
+          <w:rPr>
+            <w:noProof/>
+            <w:webHidden/>
+          </w:rPr>
+          <w:fldChar w:fldCharType="end"/>
+        </w:r>
+      </w:hyperlink>
+    </w:p>
+    <w:p>
+      <w:pPr>
         <w:pStyle w:val="ndice1"/>
         <w:rPr>
-          <w:rFonts w:ascii="Calibri" w:hAnsi="Calibri"/>
+          <w:rFonts w:asciiTheme="minorHAnsi" w:eastAsiaTheme="minorEastAsia" w:hAnsiTheme="minorHAnsi" w:cstheme="minorBidi"/>
           <w:noProof/>
-          <w:sz w:val="22"/>
-          <w:szCs w:val="22"/>
+          <w:sz w:val="24"/>
           <w:lang w:val="pt-PT" w:eastAsia="pt-PT"/>
         </w:rPr>
       </w:pPr>
-      <w:hyperlink w:anchor="_Toc476251039" w:history="1">
+      <w:hyperlink w:anchor="_Toc477430292" w:history="1">
         <w:r>
           <w:rPr>
             <w:rStyle w:val="Hiperligao"/>
             <w:noProof/>
           </w:rPr>
-          <w:t>2. Conclusões e Trabalho Futuro</w:t>
+          <w:t>3. Modelos do sistema</w:t>
         </w:r>
         <w:r>
           <w:rPr>
@@ -4253,7 +4572,7 @@
             <w:noProof/>
             <w:webHidden/>
           </w:rPr>
-          <w:instrText xml:space="preserve"> PAGEREF _Toc476251039 \h </w:instrText>
+          <w:instrText xml:space="preserve"> PAGEREF _Toc477430292 \h </w:instrText>
         </w:r>
         <w:r>
           <w:rPr>
@@ -4273,7 +4592,687 @@
             <w:noProof/>
             <w:webHidden/>
           </w:rPr>
-          <w:t>8</w:t>
+          <w:t>9</w:t>
+        </w:r>
+        <w:r>
+          <w:rPr>
+            <w:noProof/>
+            <w:webHidden/>
+          </w:rPr>
+          <w:fldChar w:fldCharType="end"/>
+        </w:r>
+      </w:hyperlink>
+    </w:p>
+    <w:p>
+      <w:pPr>
+        <w:pStyle w:val="ndice2"/>
+        <w:rPr>
+          <w:rFonts w:asciiTheme="minorHAnsi" w:eastAsiaTheme="minorEastAsia" w:hAnsiTheme="minorHAnsi" w:cstheme="minorBidi"/>
+          <w:noProof/>
+          <w:sz w:val="24"/>
+          <w:lang w:val="pt-PT" w:eastAsia="pt-PT"/>
+        </w:rPr>
+      </w:pPr>
+      <w:hyperlink w:anchor="_Toc477430293" w:history="1">
+        <w:r>
+          <w:rPr>
+            <w:rStyle w:val="Hiperligao"/>
+            <w:noProof/>
+          </w:rPr>
+          <w:t>3.1. Diagramas UML</w:t>
+        </w:r>
+        <w:r>
+          <w:rPr>
+            <w:noProof/>
+            <w:webHidden/>
+          </w:rPr>
+          <w:tab/>
+        </w:r>
+        <w:r>
+          <w:rPr>
+            <w:noProof/>
+            <w:webHidden/>
+          </w:rPr>
+          <w:fldChar w:fldCharType="begin"/>
+        </w:r>
+        <w:r>
+          <w:rPr>
+            <w:noProof/>
+            <w:webHidden/>
+          </w:rPr>
+          <w:instrText xml:space="preserve"> PAGEREF _Toc477430293 \h </w:instrText>
+        </w:r>
+        <w:r>
+          <w:rPr>
+            <w:noProof/>
+            <w:webHidden/>
+          </w:rPr>
+        </w:r>
+        <w:r>
+          <w:rPr>
+            <w:noProof/>
+            <w:webHidden/>
+          </w:rPr>
+          <w:fldChar w:fldCharType="separate"/>
+        </w:r>
+        <w:r>
+          <w:rPr>
+            <w:noProof/>
+            <w:webHidden/>
+          </w:rPr>
+          <w:t>9</w:t>
+        </w:r>
+        <w:r>
+          <w:rPr>
+            <w:noProof/>
+            <w:webHidden/>
+          </w:rPr>
+          <w:fldChar w:fldCharType="end"/>
+        </w:r>
+      </w:hyperlink>
+    </w:p>
+    <w:p>
+      <w:pPr>
+        <w:pStyle w:val="ndice3"/>
+        <w:rPr>
+          <w:rFonts w:asciiTheme="minorHAnsi" w:eastAsiaTheme="minorEastAsia" w:hAnsiTheme="minorHAnsi" w:cstheme="minorBidi"/>
+          <w:noProof/>
+          <w:sz w:val="24"/>
+          <w:lang w:val="pt-PT" w:eastAsia="pt-PT"/>
+        </w:rPr>
+      </w:pPr>
+      <w:hyperlink w:anchor="_Toc477430294" w:history="1">
+        <w:r>
+          <w:rPr>
+            <w:rStyle w:val="Hiperligao"/>
+            <w:noProof/>
+          </w:rPr>
+          <w:t>3.1.1 Modelo de Domínio</w:t>
+        </w:r>
+        <w:r>
+          <w:rPr>
+            <w:noProof/>
+            <w:webHidden/>
+          </w:rPr>
+          <w:tab/>
+        </w:r>
+        <w:r>
+          <w:rPr>
+            <w:noProof/>
+            <w:webHidden/>
+          </w:rPr>
+          <w:fldChar w:fldCharType="begin"/>
+        </w:r>
+        <w:r>
+          <w:rPr>
+            <w:noProof/>
+            <w:webHidden/>
+          </w:rPr>
+          <w:instrText xml:space="preserve"> PAGEREF _Toc477430294 \h </w:instrText>
+        </w:r>
+        <w:r>
+          <w:rPr>
+            <w:noProof/>
+            <w:webHidden/>
+          </w:rPr>
+        </w:r>
+        <w:r>
+          <w:rPr>
+            <w:noProof/>
+            <w:webHidden/>
+          </w:rPr>
+          <w:fldChar w:fldCharType="separate"/>
+        </w:r>
+        <w:r>
+          <w:rPr>
+            <w:noProof/>
+            <w:webHidden/>
+          </w:rPr>
+          <w:t>9</w:t>
+        </w:r>
+        <w:r>
+          <w:rPr>
+            <w:noProof/>
+            <w:webHidden/>
+          </w:rPr>
+          <w:fldChar w:fldCharType="end"/>
+        </w:r>
+      </w:hyperlink>
+    </w:p>
+    <w:p>
+      <w:pPr>
+        <w:pStyle w:val="ndice3"/>
+        <w:rPr>
+          <w:rFonts w:asciiTheme="minorHAnsi" w:eastAsiaTheme="minorEastAsia" w:hAnsiTheme="minorHAnsi" w:cstheme="minorBidi"/>
+          <w:noProof/>
+          <w:sz w:val="24"/>
+          <w:lang w:val="pt-PT" w:eastAsia="pt-PT"/>
+        </w:rPr>
+      </w:pPr>
+      <w:hyperlink w:anchor="_Toc477430295" w:history="1">
+        <w:r>
+          <w:rPr>
+            <w:rStyle w:val="Hiperligao"/>
+            <w:noProof/>
+          </w:rPr>
+          <w:t>3.1.2 Diagramas de Use Case</w:t>
+        </w:r>
+        <w:r>
+          <w:rPr>
+            <w:noProof/>
+            <w:webHidden/>
+          </w:rPr>
+          <w:tab/>
+        </w:r>
+        <w:r>
+          <w:rPr>
+            <w:noProof/>
+            <w:webHidden/>
+          </w:rPr>
+          <w:fldChar w:fldCharType="begin"/>
+        </w:r>
+        <w:r>
+          <w:rPr>
+            <w:noProof/>
+            <w:webHidden/>
+          </w:rPr>
+          <w:instrText xml:space="preserve"> PAGEREF _Toc477430295 \h </w:instrText>
+        </w:r>
+        <w:r>
+          <w:rPr>
+            <w:noProof/>
+            <w:webHidden/>
+          </w:rPr>
+        </w:r>
+        <w:r>
+          <w:rPr>
+            <w:noProof/>
+            <w:webHidden/>
+          </w:rPr>
+          <w:fldChar w:fldCharType="separate"/>
+        </w:r>
+        <w:r>
+          <w:rPr>
+            <w:noProof/>
+            <w:webHidden/>
+          </w:rPr>
+          <w:t>9</w:t>
+        </w:r>
+        <w:r>
+          <w:rPr>
+            <w:noProof/>
+            <w:webHidden/>
+          </w:rPr>
+          <w:fldChar w:fldCharType="end"/>
+        </w:r>
+      </w:hyperlink>
+    </w:p>
+    <w:p>
+      <w:pPr>
+        <w:pStyle w:val="ndice1"/>
+        <w:rPr>
+          <w:rFonts w:asciiTheme="minorHAnsi" w:eastAsiaTheme="minorEastAsia" w:hAnsiTheme="minorHAnsi" w:cstheme="minorBidi"/>
+          <w:noProof/>
+          <w:sz w:val="24"/>
+          <w:lang w:val="pt-PT" w:eastAsia="pt-PT"/>
+        </w:rPr>
+      </w:pPr>
+      <w:hyperlink w:anchor="_Toc477430296" w:history="1">
+        <w:r>
+          <w:rPr>
+            <w:rStyle w:val="Hiperligao"/>
+            <w:noProof/>
+          </w:rPr>
+          <w:t>4. Bases de Dados</w:t>
+        </w:r>
+        <w:r>
+          <w:rPr>
+            <w:noProof/>
+            <w:webHidden/>
+          </w:rPr>
+          <w:tab/>
+        </w:r>
+        <w:r>
+          <w:rPr>
+            <w:noProof/>
+            <w:webHidden/>
+          </w:rPr>
+          <w:fldChar w:fldCharType="begin"/>
+        </w:r>
+        <w:r>
+          <w:rPr>
+            <w:noProof/>
+            <w:webHidden/>
+          </w:rPr>
+          <w:instrText xml:space="preserve"> PAGEREF _Toc477430296 \h </w:instrText>
+        </w:r>
+        <w:r>
+          <w:rPr>
+            <w:noProof/>
+            <w:webHidden/>
+          </w:rPr>
+        </w:r>
+        <w:r>
+          <w:rPr>
+            <w:noProof/>
+            <w:webHidden/>
+          </w:rPr>
+          <w:fldChar w:fldCharType="separate"/>
+        </w:r>
+        <w:r>
+          <w:rPr>
+            <w:noProof/>
+            <w:webHidden/>
+          </w:rPr>
+          <w:t>10</w:t>
+        </w:r>
+        <w:r>
+          <w:rPr>
+            <w:noProof/>
+            <w:webHidden/>
+          </w:rPr>
+          <w:fldChar w:fldCharType="end"/>
+        </w:r>
+      </w:hyperlink>
+    </w:p>
+    <w:p>
+      <w:pPr>
+        <w:pStyle w:val="ndice2"/>
+        <w:rPr>
+          <w:rFonts w:asciiTheme="minorHAnsi" w:eastAsiaTheme="minorEastAsia" w:hAnsiTheme="minorHAnsi" w:cstheme="minorBidi"/>
+          <w:noProof/>
+          <w:sz w:val="24"/>
+          <w:lang w:val="pt-PT" w:eastAsia="pt-PT"/>
+        </w:rPr>
+      </w:pPr>
+      <w:hyperlink w:anchor="_Toc477430297" w:history="1">
+        <w:r>
+          <w:rPr>
+            <w:rStyle w:val="Hiperligao"/>
+            <w:noProof/>
+          </w:rPr>
+          <w:t>4.1. Modelo Concetual</w:t>
+        </w:r>
+        <w:r>
+          <w:rPr>
+            <w:noProof/>
+            <w:webHidden/>
+          </w:rPr>
+          <w:tab/>
+        </w:r>
+        <w:r>
+          <w:rPr>
+            <w:noProof/>
+            <w:webHidden/>
+          </w:rPr>
+          <w:fldChar w:fldCharType="begin"/>
+        </w:r>
+        <w:r>
+          <w:rPr>
+            <w:noProof/>
+            <w:webHidden/>
+          </w:rPr>
+          <w:instrText xml:space="preserve"> PAGEREF _Toc477430297 \h </w:instrText>
+        </w:r>
+        <w:r>
+          <w:rPr>
+            <w:noProof/>
+            <w:webHidden/>
+          </w:rPr>
+        </w:r>
+        <w:r>
+          <w:rPr>
+            <w:noProof/>
+            <w:webHidden/>
+          </w:rPr>
+          <w:fldChar w:fldCharType="separate"/>
+        </w:r>
+        <w:r>
+          <w:rPr>
+            <w:noProof/>
+            <w:webHidden/>
+          </w:rPr>
+          <w:t>10</w:t>
+        </w:r>
+        <w:r>
+          <w:rPr>
+            <w:noProof/>
+            <w:webHidden/>
+          </w:rPr>
+          <w:fldChar w:fldCharType="end"/>
+        </w:r>
+      </w:hyperlink>
+    </w:p>
+    <w:p>
+      <w:pPr>
+        <w:pStyle w:val="ndice3"/>
+        <w:rPr>
+          <w:rFonts w:asciiTheme="minorHAnsi" w:eastAsiaTheme="minorEastAsia" w:hAnsiTheme="minorHAnsi" w:cstheme="minorBidi"/>
+          <w:noProof/>
+          <w:sz w:val="24"/>
+          <w:lang w:val="pt-PT" w:eastAsia="pt-PT"/>
+        </w:rPr>
+      </w:pPr>
+      <w:hyperlink w:anchor="_Toc477430298" w:history="1">
+        <w:r>
+          <w:rPr>
+            <w:rStyle w:val="Hiperligao"/>
+            <w:noProof/>
+          </w:rPr>
+          <w:t>4.1.1 Identificar os tipos de entidades</w:t>
+        </w:r>
+        <w:r>
+          <w:rPr>
+            <w:noProof/>
+            <w:webHidden/>
+          </w:rPr>
+          <w:tab/>
+        </w:r>
+        <w:r>
+          <w:rPr>
+            <w:noProof/>
+            <w:webHidden/>
+          </w:rPr>
+          <w:fldChar w:fldCharType="begin"/>
+        </w:r>
+        <w:r>
+          <w:rPr>
+            <w:noProof/>
+            <w:webHidden/>
+          </w:rPr>
+          <w:instrText xml:space="preserve"> PAGEREF _Toc477430298 \h </w:instrText>
+        </w:r>
+        <w:r>
+          <w:rPr>
+            <w:noProof/>
+            <w:webHidden/>
+          </w:rPr>
+        </w:r>
+        <w:r>
+          <w:rPr>
+            <w:noProof/>
+            <w:webHidden/>
+          </w:rPr>
+          <w:fldChar w:fldCharType="separate"/>
+        </w:r>
+        <w:r>
+          <w:rPr>
+            <w:noProof/>
+            <w:webHidden/>
+          </w:rPr>
+          <w:t>10</w:t>
+        </w:r>
+        <w:r>
+          <w:rPr>
+            <w:noProof/>
+            <w:webHidden/>
+          </w:rPr>
+          <w:fldChar w:fldCharType="end"/>
+        </w:r>
+      </w:hyperlink>
+    </w:p>
+    <w:p>
+      <w:pPr>
+        <w:pStyle w:val="ndice2"/>
+        <w:rPr>
+          <w:rFonts w:asciiTheme="minorHAnsi" w:eastAsiaTheme="minorEastAsia" w:hAnsiTheme="minorHAnsi" w:cstheme="minorBidi"/>
+          <w:noProof/>
+          <w:sz w:val="24"/>
+          <w:lang w:val="pt-PT" w:eastAsia="pt-PT"/>
+        </w:rPr>
+      </w:pPr>
+      <w:hyperlink w:anchor="_Toc477430299" w:history="1">
+        <w:r>
+          <w:rPr>
+            <w:rStyle w:val="Hiperligao"/>
+            <w:noProof/>
+          </w:rPr>
+          <w:t>4.2. Modelo Lógico</w:t>
+        </w:r>
+        <w:r>
+          <w:rPr>
+            <w:noProof/>
+            <w:webHidden/>
+          </w:rPr>
+          <w:tab/>
+        </w:r>
+        <w:r>
+          <w:rPr>
+            <w:noProof/>
+            <w:webHidden/>
+          </w:rPr>
+          <w:fldChar w:fldCharType="begin"/>
+        </w:r>
+        <w:r>
+          <w:rPr>
+            <w:noProof/>
+            <w:webHidden/>
+          </w:rPr>
+          <w:instrText xml:space="preserve"> PAGEREF _Toc477430299 \h </w:instrText>
+        </w:r>
+        <w:r>
+          <w:rPr>
+            <w:noProof/>
+            <w:webHidden/>
+          </w:rPr>
+        </w:r>
+        <w:r>
+          <w:rPr>
+            <w:noProof/>
+            <w:webHidden/>
+          </w:rPr>
+          <w:fldChar w:fldCharType="separate"/>
+        </w:r>
+        <w:r>
+          <w:rPr>
+            <w:noProof/>
+            <w:webHidden/>
+          </w:rPr>
+          <w:t>10</w:t>
+        </w:r>
+        <w:r>
+          <w:rPr>
+            <w:noProof/>
+            <w:webHidden/>
+          </w:rPr>
+          <w:fldChar w:fldCharType="end"/>
+        </w:r>
+      </w:hyperlink>
+    </w:p>
+    <w:p>
+      <w:pPr>
+        <w:pStyle w:val="ndice1"/>
+        <w:rPr>
+          <w:rFonts w:asciiTheme="minorHAnsi" w:eastAsiaTheme="minorEastAsia" w:hAnsiTheme="minorHAnsi" w:cstheme="minorBidi"/>
+          <w:noProof/>
+          <w:sz w:val="24"/>
+          <w:lang w:val="pt-PT" w:eastAsia="pt-PT"/>
+        </w:rPr>
+      </w:pPr>
+      <w:hyperlink w:anchor="_Toc477430300" w:history="1">
+        <w:r>
+          <w:rPr>
+            <w:rStyle w:val="Hiperligao"/>
+            <w:noProof/>
+          </w:rPr>
+          <w:t>5. Mockups</w:t>
+        </w:r>
+        <w:r>
+          <w:rPr>
+            <w:noProof/>
+            <w:webHidden/>
+          </w:rPr>
+          <w:tab/>
+        </w:r>
+        <w:r>
+          <w:rPr>
+            <w:noProof/>
+            <w:webHidden/>
+          </w:rPr>
+          <w:fldChar w:fldCharType="begin"/>
+        </w:r>
+        <w:r>
+          <w:rPr>
+            <w:noProof/>
+            <w:webHidden/>
+          </w:rPr>
+          <w:instrText xml:space="preserve"> PAGEREF _Toc477430300 \h </w:instrText>
+        </w:r>
+        <w:r>
+          <w:rPr>
+            <w:noProof/>
+            <w:webHidden/>
+          </w:rPr>
+        </w:r>
+        <w:r>
+          <w:rPr>
+            <w:noProof/>
+            <w:webHidden/>
+          </w:rPr>
+          <w:fldChar w:fldCharType="separate"/>
+        </w:r>
+        <w:r>
+          <w:rPr>
+            <w:noProof/>
+            <w:webHidden/>
+          </w:rPr>
+          <w:t>11</w:t>
+        </w:r>
+        <w:r>
+          <w:rPr>
+            <w:noProof/>
+            <w:webHidden/>
+          </w:rPr>
+          <w:fldChar w:fldCharType="end"/>
+        </w:r>
+      </w:hyperlink>
+    </w:p>
+    <w:p>
+      <w:pPr>
+        <w:pStyle w:val="ndice1"/>
+        <w:rPr>
+          <w:rFonts w:asciiTheme="minorHAnsi" w:eastAsiaTheme="minorEastAsia" w:hAnsiTheme="minorHAnsi" w:cstheme="minorBidi"/>
+          <w:noProof/>
+          <w:sz w:val="24"/>
+          <w:lang w:val="pt-PT" w:eastAsia="pt-PT"/>
+        </w:rPr>
+      </w:pPr>
+      <w:hyperlink w:anchor="_Toc477430301" w:history="1">
+        <w:r>
+          <w:rPr>
+            <w:rStyle w:val="Hiperligao"/>
+            <w:noProof/>
+          </w:rPr>
+          <w:t>6. Mockups</w:t>
+        </w:r>
+        <w:r>
+          <w:rPr>
+            <w:noProof/>
+            <w:webHidden/>
+          </w:rPr>
+          <w:tab/>
+        </w:r>
+        <w:r>
+          <w:rPr>
+            <w:noProof/>
+            <w:webHidden/>
+          </w:rPr>
+          <w:fldChar w:fldCharType="begin"/>
+        </w:r>
+        <w:r>
+          <w:rPr>
+            <w:noProof/>
+            <w:webHidden/>
+          </w:rPr>
+          <w:instrText xml:space="preserve"> PAGEREF _Toc477430301 \h </w:instrText>
+        </w:r>
+        <w:r>
+          <w:rPr>
+            <w:noProof/>
+            <w:webHidden/>
+          </w:rPr>
+        </w:r>
+        <w:r>
+          <w:rPr>
+            <w:noProof/>
+            <w:webHidden/>
+          </w:rPr>
+          <w:fldChar w:fldCharType="separate"/>
+        </w:r>
+        <w:r>
+          <w:rPr>
+            <w:noProof/>
+            <w:webHidden/>
+          </w:rPr>
+          <w:t>12</w:t>
+        </w:r>
+        <w:r>
+          <w:rPr>
+            <w:noProof/>
+            <w:webHidden/>
+          </w:rPr>
+          <w:fldChar w:fldCharType="end"/>
+        </w:r>
+      </w:hyperlink>
+    </w:p>
+    <w:p>
+      <w:pPr>
+        <w:pStyle w:val="ndice1"/>
+        <w:rPr>
+          <w:rFonts w:asciiTheme="minorHAnsi" w:eastAsiaTheme="minorEastAsia" w:hAnsiTheme="minorHAnsi" w:cstheme="minorBidi"/>
+          <w:noProof/>
+          <w:sz w:val="24"/>
+          <w:lang w:val="pt-PT" w:eastAsia="pt-PT"/>
+        </w:rPr>
+      </w:pPr>
+      <w:hyperlink w:anchor="_Toc477430302" w:history="1">
+        <w:r>
+          <w:rPr>
+            <w:rStyle w:val="Hiperligao"/>
+            <w:noProof/>
+          </w:rPr>
+          <w:t>7. Conclusões e Trabalho Futuro</w:t>
+        </w:r>
+        <w:r>
+          <w:rPr>
+            <w:noProof/>
+            <w:webHidden/>
+          </w:rPr>
+          <w:tab/>
+        </w:r>
+        <w:r>
+          <w:rPr>
+            <w:noProof/>
+            <w:webHidden/>
+          </w:rPr>
+          <w:fldChar w:fldCharType="begin"/>
+        </w:r>
+        <w:r>
+          <w:rPr>
+            <w:noProof/>
+            <w:webHidden/>
+          </w:rPr>
+          <w:instrText xml:space="preserve"> PAGEREF _Toc477430302 \h </w:instrText>
+        </w:r>
+        <w:r>
+          <w:rPr>
+            <w:noProof/>
+            <w:webHidden/>
+          </w:rPr>
+        </w:r>
+        <w:r>
+          <w:rPr>
+            <w:noProof/>
+            <w:webHidden/>
+          </w:rPr>
+          <w:fldChar w:fldCharType="separate"/>
+        </w:r>
+        <w:r>
+          <w:rPr>
+            <w:noProof/>
+            <w:webHidden/>
+          </w:rPr>
+          <w:t>13</w:t>
         </w:r>
         <w:r>
           <w:rPr>
@@ -4362,7 +5361,7 @@
         </w:rPr>
         <w:fldChar w:fldCharType="separate"/>
       </w:r>
-      <w:hyperlink w:anchor="_Toc477190692" w:history="1">
+      <w:hyperlink w:anchor="_Toc477430263" w:history="1">
         <w:r>
           <w:rPr>
             <w:rStyle w:val="Hiperligao"/>
@@ -4405,7 +5404,7 @@
             <w:noProof/>
             <w:webHidden/>
           </w:rPr>
-          <w:instrText xml:space="preserve"> PAGEREF _Toc477190692 \h </w:instrText>
+          <w:instrText xml:space="preserve"> PAGEREF _Toc477430263 \h </w:instrText>
         </w:r>
         <w:r>
           <w:rPr>
@@ -4425,7 +5424,7 @@
             <w:noProof/>
             <w:webHidden/>
           </w:rPr>
-          <w:t>12</w:t>
+          <w:t>17</w:t>
         </w:r>
         <w:r>
           <w:rPr>
@@ -4761,7 +5760,7 @@
       <w:pPr>
         <w:pStyle w:val="Ttulo1"/>
       </w:pPr>
-      <w:bookmarkStart w:id="0" w:name="_Toc476251027"/>
+      <w:bookmarkStart w:id="0" w:name="_Toc477430275"/>
       <w:r>
         <w:lastRenderedPageBreak/>
         <w:t>Introdução</w:t>
@@ -4827,7 +5826,7 @@
       <w:pPr>
         <w:pStyle w:val="Ttulo2"/>
       </w:pPr>
-      <w:bookmarkStart w:id="1" w:name="_Toc476251028"/>
+      <w:bookmarkStart w:id="1" w:name="_Toc477430276"/>
       <w:r>
         <w:t>Contextualização</w:t>
       </w:r>
@@ -4993,7 +5992,7 @@
       <w:pPr>
         <w:pStyle w:val="Ttulo2"/>
       </w:pPr>
-      <w:bookmarkStart w:id="2" w:name="_Toc476251029"/>
+      <w:bookmarkStart w:id="2" w:name="_Toc477430277"/>
       <w:r>
         <w:t>Apresentação do Caso de Estudo</w:t>
       </w:r>
@@ -5368,7 +6367,7 @@
       <w:pPr>
         <w:pStyle w:val="Ttulo2"/>
       </w:pPr>
-      <w:bookmarkStart w:id="3" w:name="_Toc476251030"/>
+      <w:bookmarkStart w:id="3" w:name="_Toc477430278"/>
       <w:r>
         <w:t>Motivação e Obje</w:t>
       </w:r>
@@ -5437,7 +6436,7 @@
       <w:pPr>
         <w:pStyle w:val="Ttulo2"/>
       </w:pPr>
-      <w:bookmarkStart w:id="4" w:name="_Toc476251031"/>
+      <w:bookmarkStart w:id="4" w:name="_Toc477430279"/>
       <w:r>
         <w:lastRenderedPageBreak/>
         <w:t>Justificação do sistema</w:t>
@@ -5484,7 +6483,7 @@
       <w:pPr>
         <w:pStyle w:val="Ttulo2"/>
       </w:pPr>
-      <w:bookmarkStart w:id="5" w:name="_Toc476251032"/>
+      <w:bookmarkStart w:id="5" w:name="_Toc477430280"/>
       <w:r>
         <w:t>Utilidade do Sistema</w:t>
       </w:r>
@@ -5567,7 +6566,7 @@
       <w:pPr>
         <w:pStyle w:val="Ttulo2"/>
       </w:pPr>
-      <w:bookmarkStart w:id="6" w:name="_Toc476251033"/>
+      <w:bookmarkStart w:id="6" w:name="_Toc477430281"/>
       <w:r>
         <w:t>Estabelecimento da identidade do projeto</w:t>
       </w:r>
@@ -5698,7 +6697,7 @@
       <w:pPr>
         <w:pStyle w:val="Ttulo2"/>
       </w:pPr>
-      <w:bookmarkStart w:id="7" w:name="_Toc476251034"/>
+      <w:bookmarkStart w:id="7" w:name="_Toc477430282"/>
       <w:r>
         <w:t>Identificação dos recursos necessários</w:t>
       </w:r>
@@ -6093,7 +7092,7 @@
       <w:pPr>
         <w:pStyle w:val="Ttulo2"/>
       </w:pPr>
-      <w:bookmarkStart w:id="8" w:name="_Toc476251035"/>
+      <w:bookmarkStart w:id="8" w:name="_Toc477430283"/>
       <w:r>
         <w:lastRenderedPageBreak/>
         <w:t>Maqueta do sistema</w:t>
@@ -6261,7 +7260,7 @@
       <w:pPr>
         <w:pStyle w:val="Ttulo2"/>
       </w:pPr>
-      <w:bookmarkStart w:id="10" w:name="_Toc476251036"/>
+      <w:bookmarkStart w:id="10" w:name="_Toc477430284"/>
       <w:r>
         <w:t>Definição de um conjunto de medidas de sucesso</w:t>
       </w:r>
@@ -6557,8 +7556,6 @@
         </w:rPr>
         <w:t>feita ainda no período de conce</w:t>
       </w:r>
-      <w:bookmarkStart w:id="11" w:name="_GoBack"/>
-      <w:bookmarkEnd w:id="11"/>
       <w:r>
         <w:rPr>
           <w:lang w:val="pt-PT"/>
@@ -6670,11 +7667,11 @@
       <w:pPr>
         <w:pStyle w:val="Ttulo2"/>
       </w:pPr>
-      <w:bookmarkStart w:id="12" w:name="_Toc476251037"/>
+      <w:bookmarkStart w:id="11" w:name="_Toc477430285"/>
       <w:r>
         <w:t>Plano de desenvolvimento</w:t>
       </w:r>
-      <w:bookmarkEnd w:id="12"/>
+      <w:bookmarkEnd w:id="11"/>
       <w:r>
         <w:t xml:space="preserve"> </w:t>
       </w:r>
@@ -6973,7 +7970,7 @@
           <w:lang w:val="pt-PT"/>
         </w:rPr>
       </w:pPr>
-      <w:bookmarkStart w:id="13" w:name="_Toc477190682"/>
+      <w:bookmarkStart w:id="12" w:name="_Toc477190682"/>
       <w:proofErr w:type="spellStart"/>
       <w:r>
         <w:t>Figura</w:t>
@@ -7011,7 +8008,7 @@
       <w:r>
         <w:t xml:space="preserve"> de Gantt</w:t>
       </w:r>
-      <w:bookmarkEnd w:id="13"/>
+      <w:bookmarkEnd w:id="12"/>
     </w:p>
     <w:p>
       <w:pPr>
@@ -7027,16 +8024,207 @@
       <w:pPr>
         <w:pStyle w:val="Ttulo2"/>
       </w:pPr>
-      <w:bookmarkStart w:id="14" w:name="_Toc476251038"/>
+      <w:bookmarkStart w:id="13" w:name="_Toc477430286"/>
       <w:r>
         <w:t>Organização do documento</w:t>
       </w:r>
+      <w:bookmarkEnd w:id="13"/>
+    </w:p>
+    <w:p>
+      <w:pPr>
+        <w:rPr>
+          <w:rFonts w:cs="Arial"/>
+          <w:lang w:val="pt-PT"/>
+        </w:rPr>
+      </w:pPr>
+    </w:p>
+    <w:p>
+      <w:pPr>
+        <w:ind w:firstLine="720"/>
+        <w:rPr>
+          <w:rFonts w:cs="Arial"/>
+          <w:lang w:val="pt-PT"/>
+        </w:rPr>
+      </w:pPr>
+      <w:r>
+        <w:rPr>
+          <w:rFonts w:cs="Arial"/>
+          <w:lang w:val="pt-PT"/>
+        </w:rPr>
+        <w:t xml:space="preserve">Este documento está organizado em capítulos. Sendo que este primeiro relata sobre a fundamentação do projeto a realizar. Provavelmente irão existir mais dois capítulos um que relata a especificação e outro onde é descrita a implementação do projeto. O último capítulo é o das conclusões e trabalho futuro. </w:t>
+      </w:r>
+    </w:p>
+    <w:p>
+      <w:pPr>
+        <w:ind w:firstLine="720"/>
+        <w:rPr>
+          <w:rFonts w:cs="Arial"/>
+          <w:lang w:val="pt-PT"/>
+        </w:rPr>
+      </w:pPr>
+    </w:p>
+    <w:p>
+      <w:pPr>
+        <w:ind w:firstLine="720"/>
+        <w:rPr>
+          <w:rFonts w:cs="Arial"/>
+          <w:lang w:val="pt-PT"/>
+        </w:rPr>
+      </w:pPr>
+    </w:p>
+    <w:p>
+      <w:pPr>
+        <w:ind w:firstLine="720"/>
+        <w:rPr>
+          <w:rFonts w:cs="Arial"/>
+          <w:lang w:val="pt-PT"/>
+        </w:rPr>
+      </w:pPr>
+    </w:p>
+    <w:p>
+      <w:pPr>
+        <w:pStyle w:val="Ttulo1"/>
+      </w:pPr>
+      <w:bookmarkStart w:id="14" w:name="_Toc477430287"/>
+      <w:r>
+        <w:lastRenderedPageBreak/>
+        <w:t>Análise de requisitos</w:t>
+      </w:r>
       <w:bookmarkEnd w:id="14"/>
-    </w:p>
-    <w:p>
-      <w:pPr>
-        <w:rPr>
-          <w:rFonts w:cs="Arial"/>
+      <w:r>
+        <w:t xml:space="preserve"> </w:t>
+      </w:r>
+    </w:p>
+    <w:p>
+      <w:pPr>
+        <w:rPr>
+          <w:lang w:val="pt-PT"/>
+        </w:rPr>
+      </w:pPr>
+      <w:r>
+        <w:rPr>
+          <w:lang w:val="pt-PT"/>
+        </w:rPr>
+        <w:t xml:space="preserve">O levantamento e análise de </w:t>
+      </w:r>
+      <w:r>
+        <w:rPr>
+          <w:lang w:val="pt-PT"/>
+        </w:rPr>
+        <w:t xml:space="preserve">requisitos é uma das fases mais importantes na especificação de um sistema de </w:t>
+      </w:r>
+      <w:r>
+        <w:rPr>
+          <w:i/>
+          <w:lang w:val="pt-PT"/>
+        </w:rPr>
+        <w:t>software</w:t>
+      </w:r>
+      <w:r>
+        <w:rPr>
+          <w:i/>
+          <w:lang w:val="pt-PT"/>
+        </w:rPr>
+        <w:t>.</w:t>
+      </w:r>
+    </w:p>
+    <w:p>
+      <w:bookmarkStart w:id="15" w:name="_GoBack"/>
+      <w:bookmarkEnd w:id="15"/>
+    </w:p>
+    <w:p>
+      <w:pPr>
+        <w:pStyle w:val="Ttulo2"/>
+      </w:pPr>
+      <w:r>
+        <w:t xml:space="preserve"> </w:t>
+      </w:r>
+      <w:bookmarkStart w:id="16" w:name="_Toc477430288"/>
+      <w:r>
+        <w:t xml:space="preserve">Levantamento </w:t>
+      </w:r>
+      <w:r>
+        <w:t>de requisitos de Utilizador</w:t>
+      </w:r>
+      <w:bookmarkEnd w:id="16"/>
+      <w:r>
+        <w:t xml:space="preserve"> </w:t>
+      </w:r>
+    </w:p>
+    <w:p>
+      <w:pPr>
+        <w:rPr>
+          <w:lang w:val="pt-PT"/>
+        </w:rPr>
+      </w:pPr>
+    </w:p>
+    <w:p>
+      <w:pPr>
+        <w:rPr>
+          <w:lang w:val="pt-PT"/>
+        </w:rPr>
+      </w:pPr>
+    </w:p>
+    <w:p>
+      <w:pPr>
+        <w:pStyle w:val="Ttulo2"/>
+      </w:pPr>
+      <w:bookmarkStart w:id="17" w:name="_Toc477430289"/>
+      <w:r>
+        <w:t>Levantamento de requisitos de Sistema</w:t>
+      </w:r>
+      <w:bookmarkEnd w:id="17"/>
+    </w:p>
+    <w:p>
+      <w:pPr>
+        <w:rPr>
+          <w:lang w:val="pt-PT"/>
+        </w:rPr>
+      </w:pPr>
+    </w:p>
+    <w:p>
+      <w:pPr>
+        <w:pStyle w:val="Ttulo3"/>
+      </w:pPr>
+      <w:bookmarkStart w:id="18" w:name="_Toc477430290"/>
+      <w:r>
+        <w:t>Funcionais</w:t>
+      </w:r>
+      <w:bookmarkEnd w:id="18"/>
+      <w:r>
+        <w:t xml:space="preserve"> </w:t>
+      </w:r>
+    </w:p>
+    <w:p>
+      <w:pPr>
+        <w:pStyle w:val="Ttulo3"/>
+      </w:pPr>
+      <w:bookmarkStart w:id="19" w:name="_Toc477430291"/>
+      <w:r>
+        <w:t>Não Funcionais</w:t>
+      </w:r>
+      <w:bookmarkEnd w:id="19"/>
+      <w:r>
+        <w:t xml:space="preserve"> </w:t>
+      </w:r>
+    </w:p>
+    <w:p>
+      <w:pPr>
+        <w:rPr>
+          <w:lang w:val="pt-PT"/>
+        </w:rPr>
+      </w:pPr>
+    </w:p>
+    <w:p>
+      <w:pPr>
+        <w:rPr>
+          <w:lang w:val="pt-PT"/>
+        </w:rPr>
+      </w:pPr>
+    </w:p>
+    <w:p>
+      <w:pPr>
+        <w:rPr>
           <w:lang w:val="pt-PT"/>
         </w:rPr>
       </w:pPr>
@@ -7044,90 +8232,112 @@
     <w:p>
       <w:pPr>
         <w:ind w:firstLine="720"/>
-        <w:rPr>
-          <w:rFonts w:cs="Arial"/>
-          <w:lang w:val="pt-PT"/>
-        </w:rPr>
-      </w:pPr>
-      <w:r>
-        <w:rPr>
-          <w:rFonts w:cs="Arial"/>
-          <w:lang w:val="pt-PT"/>
-        </w:rPr>
-        <w:t xml:space="preserve">Este documento está organizado em capítulos. Sendo que este primeiro relata sobre a fundamentação do projeto a realizar. Provavelmente irão existir mais dois capítulos um que relata a especificação e outro onde é descrita a implementação do projeto. O último capítulo é o das conclusões e trabalho futuro. </w:t>
-      </w:r>
+      </w:pPr>
     </w:p>
     <w:p>
       <w:pPr>
         <w:ind w:firstLine="720"/>
-        <w:rPr>
-          <w:rFonts w:cs="Arial"/>
-          <w:lang w:val="pt-PT"/>
-        </w:rPr>
       </w:pPr>
     </w:p>
     <w:p>
       <w:pPr>
         <w:ind w:firstLine="720"/>
-        <w:rPr>
-          <w:rFonts w:cs="Arial"/>
-          <w:lang w:val="pt-PT"/>
-        </w:rPr>
       </w:pPr>
     </w:p>
     <w:p>
       <w:pPr>
         <w:ind w:firstLine="720"/>
-        <w:rPr>
-          <w:rFonts w:cs="Arial"/>
-          <w:lang w:val="pt-PT"/>
-        </w:rPr>
+      </w:pPr>
+    </w:p>
+    <w:p>
+      <w:pPr>
+        <w:ind w:firstLine="720"/>
       </w:pPr>
     </w:p>
     <w:p>
       <w:pPr>
         <w:pStyle w:val="Ttulo1"/>
       </w:pPr>
+      <w:bookmarkStart w:id="20" w:name="_Toc477430292"/>
       <w:r>
         <w:lastRenderedPageBreak/>
-        <w:t xml:space="preserve">Análise de requisitos </w:t>
-      </w:r>
-    </w:p>
-    <w:p>
-      <w:pPr>
-        <w:rPr>
-          <w:lang w:val="pt-PT"/>
-        </w:rPr>
-      </w:pPr>
-      <w:r>
-        <w:rPr>
-          <w:lang w:val="pt-PT"/>
-        </w:rPr>
-        <w:t xml:space="preserve">O levantamento e análise de </w:t>
-      </w:r>
-      <w:r>
-        <w:rPr>
-          <w:lang w:val="pt-PT"/>
-        </w:rPr>
-        <w:t xml:space="preserve">requisitos é uma das fases mais importantes na especificação de um sistema de </w:t>
-      </w:r>
-      <w:r>
-        <w:rPr>
-          <w:i/>
-          <w:lang w:val="pt-PT"/>
-        </w:rPr>
-        <w:t>software</w:t>
-      </w:r>
-      <w:r>
-        <w:rPr>
-          <w:i/>
-          <w:lang w:val="pt-PT"/>
-        </w:rPr>
-        <w:t>.</w:t>
-      </w:r>
-    </w:p>
-    <w:p>
-      <w:pPr>
+        <w:t>Modelos do sistema</w:t>
+      </w:r>
+      <w:bookmarkEnd w:id="20"/>
+      <w:r>
+        <w:t xml:space="preserve"> </w:t>
+      </w:r>
+    </w:p>
+    <w:p>
+      <w:pPr>
+        <w:pStyle w:val="Ttulo2"/>
+      </w:pPr>
+      <w:bookmarkStart w:id="21" w:name="_Toc477430293"/>
+      <w:r>
+        <w:t>Diagramas UML</w:t>
+      </w:r>
+      <w:bookmarkEnd w:id="21"/>
+      <w:r>
+        <w:t xml:space="preserve"> </w:t>
+      </w:r>
+    </w:p>
+    <w:p>
+      <w:pPr>
+        <w:rPr>
+          <w:lang w:val="pt-PT"/>
+        </w:rPr>
+      </w:pPr>
+    </w:p>
+    <w:p>
+      <w:pPr>
+        <w:pStyle w:val="Ttulo3"/>
+      </w:pPr>
+      <w:bookmarkStart w:id="22" w:name="_Toc477430294"/>
+      <w:r>
+        <w:t>Modelo de Domínio</w:t>
+      </w:r>
+      <w:bookmarkEnd w:id="22"/>
+      <w:r>
+        <w:t xml:space="preserve"> </w:t>
+      </w:r>
+    </w:p>
+    <w:p>
+      <w:pPr>
+        <w:rPr>
+          <w:lang w:val="pt-PT"/>
+        </w:rPr>
+      </w:pPr>
+    </w:p>
+    <w:p>
+      <w:pPr>
+        <w:pStyle w:val="Ttulo3"/>
+      </w:pPr>
+      <w:bookmarkStart w:id="23" w:name="_Toc477430295"/>
+      <w:r>
+        <w:t>Diagramas de Use Case</w:t>
+      </w:r>
+      <w:bookmarkEnd w:id="23"/>
+      <w:r>
+        <w:t xml:space="preserve"> </w:t>
+      </w:r>
+    </w:p>
+    <w:p>
+      <w:pPr>
+        <w:rPr>
+          <w:lang w:val="pt-PT"/>
+        </w:rPr>
+      </w:pPr>
+    </w:p>
+    <w:p>
+      <w:pPr>
+        <w:rPr>
+          <w:lang w:val="pt-PT"/>
+        </w:rPr>
+      </w:pPr>
+    </w:p>
+    <w:p>
+      <w:pPr>
+        <w:ind w:left="720"/>
         <w:rPr>
           <w:lang w:val="pt-PT"/>
         </w:rPr>
@@ -7154,37 +8364,343 @@
     <w:p>
       <w:pPr>
         <w:ind w:firstLine="720"/>
-      </w:pPr>
+        <w:rPr>
+          <w:rFonts w:cs="Arial"/>
+          <w:lang w:val="pt-PT"/>
+        </w:rPr>
+      </w:pPr>
+    </w:p>
+    <w:p>
+      <w:pPr>
+        <w:ind w:firstLine="720"/>
+        <w:rPr>
+          <w:rFonts w:cs="Arial"/>
+          <w:lang w:val="pt-PT"/>
+        </w:rPr>
+      </w:pPr>
+    </w:p>
+    <w:p>
+      <w:pPr>
+        <w:ind w:firstLine="720"/>
+        <w:rPr>
+          <w:rFonts w:cs="Arial"/>
+          <w:lang w:val="pt-PT"/>
+        </w:rPr>
+      </w:pPr>
+    </w:p>
+    <w:p>
+      <w:pPr>
+        <w:pStyle w:val="Ttulo1"/>
+      </w:pPr>
+      <w:bookmarkStart w:id="24" w:name="_Toc477430296"/>
+      <w:r>
+        <w:lastRenderedPageBreak/>
+        <w:t>Bases de Dados</w:t>
+      </w:r>
+      <w:bookmarkEnd w:id="24"/>
+      <w:r>
+        <w:t xml:space="preserve">  </w:t>
+      </w:r>
+    </w:p>
+    <w:p>
+      <w:pPr>
+        <w:pStyle w:val="Ttulo2"/>
+      </w:pPr>
+      <w:bookmarkStart w:id="25" w:name="_Toc477430297"/>
+      <w:r>
+        <w:t>Modelo Concetual</w:t>
+      </w:r>
+      <w:bookmarkEnd w:id="25"/>
+      <w:r>
+        <w:t xml:space="preserve"> </w:t>
+      </w:r>
+    </w:p>
+    <w:p>
+      <w:pPr>
+        <w:pStyle w:val="Ttulo3"/>
+      </w:pPr>
+      <w:bookmarkStart w:id="26" w:name="_Toc477430298"/>
+      <w:r>
+        <w:t>Identificar os tipos de entidades</w:t>
+      </w:r>
+      <w:bookmarkEnd w:id="26"/>
+    </w:p>
+    <w:p>
+      <w:pPr>
+        <w:rPr>
+          <w:lang w:val="pt-PT"/>
+        </w:rPr>
+      </w:pPr>
+    </w:p>
+    <w:p>
+      <w:pPr>
+        <w:rPr>
+          <w:lang w:val="pt-PT"/>
+        </w:rPr>
+      </w:pPr>
+    </w:p>
+    <w:p>
+      <w:pPr>
+        <w:rPr>
+          <w:lang w:val="pt-PT"/>
+        </w:rPr>
+      </w:pPr>
+    </w:p>
+    <w:p>
+      <w:pPr>
+        <w:rPr>
+          <w:lang w:val="pt-PT"/>
+        </w:rPr>
+      </w:pPr>
+    </w:p>
+    <w:p>
+      <w:pPr>
+        <w:pStyle w:val="Ttulo2"/>
+      </w:pPr>
+      <w:bookmarkStart w:id="27" w:name="_Toc477430299"/>
+      <w:r>
+        <w:t>Modelo Lógico</w:t>
+      </w:r>
+      <w:bookmarkEnd w:id="27"/>
+    </w:p>
+    <w:p>
+      <w:pPr>
+        <w:rPr>
+          <w:lang w:val="pt-PT"/>
+        </w:rPr>
+      </w:pPr>
+    </w:p>
+    <w:p>
+      <w:pPr>
+        <w:rPr>
+          <w:lang w:val="pt-PT"/>
+        </w:rPr>
+      </w:pPr>
+    </w:p>
+    <w:p>
+      <w:pPr>
+        <w:rPr>
+          <w:lang w:val="pt-PT"/>
+        </w:rPr>
+      </w:pPr>
+    </w:p>
+    <w:p>
+      <w:pPr>
+        <w:rPr>
+          <w:lang w:val="pt-PT"/>
+        </w:rPr>
+      </w:pPr>
+    </w:p>
+    <w:p>
+      <w:pPr>
+        <w:rPr>
+          <w:lang w:val="pt-PT"/>
+        </w:rPr>
+      </w:pPr>
+    </w:p>
+    <w:p>
+      <w:pPr>
+        <w:rPr>
+          <w:lang w:val="pt-PT"/>
+        </w:rPr>
+      </w:pPr>
+    </w:p>
+    <w:p>
+      <w:pPr>
+        <w:rPr>
+          <w:lang w:val="pt-PT"/>
+        </w:rPr>
+      </w:pPr>
+    </w:p>
+    <w:p>
+      <w:pPr>
+        <w:rPr>
+          <w:lang w:val="pt-PT"/>
+        </w:rPr>
+      </w:pPr>
+    </w:p>
+    <w:p>
+      <w:pPr>
+        <w:rPr>
+          <w:lang w:val="pt-PT"/>
+        </w:rPr>
+      </w:pPr>
+    </w:p>
+    <w:p>
+      <w:pPr>
+        <w:rPr>
+          <w:lang w:val="pt-PT"/>
+        </w:rPr>
+      </w:pPr>
+    </w:p>
+    <w:p>
+      <w:pPr>
+        <w:rPr>
+          <w:lang w:val="pt-PT"/>
+        </w:rPr>
+      </w:pPr>
+    </w:p>
+    <w:p>
+      <w:pPr>
+        <w:rPr>
+          <w:lang w:val="pt-PT"/>
+        </w:rPr>
+      </w:pPr>
+    </w:p>
+    <w:p>
+      <w:pPr>
+        <w:rPr>
+          <w:lang w:val="pt-PT"/>
+        </w:rPr>
+      </w:pPr>
+    </w:p>
+    <w:p>
+      <w:pPr>
+        <w:rPr>
+          <w:lang w:val="pt-PT"/>
+        </w:rPr>
+      </w:pPr>
+    </w:p>
+    <w:p>
+      <w:pPr>
+        <w:rPr>
+          <w:lang w:val="pt-PT"/>
+        </w:rPr>
+      </w:pPr>
+    </w:p>
+    <w:p>
+      <w:pPr>
+        <w:rPr>
+          <w:lang w:val="pt-PT"/>
+        </w:rPr>
+      </w:pPr>
+    </w:p>
+    <w:p>
+      <w:pPr>
+        <w:rPr>
+          <w:lang w:val="pt-PT"/>
+        </w:rPr>
+      </w:pPr>
+    </w:p>
+    <w:p>
+      <w:pPr>
+        <w:rPr>
+          <w:lang w:val="pt-PT"/>
+        </w:rPr>
+      </w:pPr>
+    </w:p>
+    <w:p>
+      <w:pPr>
+        <w:rPr>
+          <w:lang w:val="pt-PT"/>
+        </w:rPr>
+      </w:pPr>
+    </w:p>
+    <w:p>
+      <w:pPr>
+        <w:rPr>
+          <w:lang w:val="pt-PT"/>
+        </w:rPr>
+      </w:pPr>
+    </w:p>
+    <w:p>
+      <w:pPr>
+        <w:rPr>
+          <w:lang w:val="pt-PT"/>
+        </w:rPr>
+      </w:pPr>
+    </w:p>
+    <w:p>
+      <w:pPr>
+        <w:pStyle w:val="Ttulo1"/>
+      </w:pPr>
+      <w:bookmarkStart w:id="28" w:name="_Toc477430300"/>
       <w:proofErr w:type="spellStart"/>
       <w:r>
-        <w:t>Modelos</w:t>
-      </w:r>
+        <w:lastRenderedPageBreak/>
+        <w:t>Mockups</w:t>
+      </w:r>
+      <w:bookmarkEnd w:id="28"/>
       <w:proofErr w:type="spellEnd"/>
       <w:r>
-        <w:t xml:space="preserve"> de Siste</w:t>
-      </w:r>
-      <w:r>
-        <w:t>ma</w:t>
-      </w:r>
+        <w:t xml:space="preserve"> </w:t>
+      </w:r>
+    </w:p>
+    <w:p>
+      <w:pPr>
+        <w:rPr>
+          <w:lang w:val="pt-PT"/>
+        </w:rPr>
+      </w:pPr>
+    </w:p>
+    <w:p>
+      <w:pPr>
+        <w:pStyle w:val="Ttulo1"/>
+      </w:pPr>
+      <w:bookmarkStart w:id="29" w:name="_Toc477430301"/>
+      <w:proofErr w:type="spellStart"/>
+      <w:r>
+        <w:lastRenderedPageBreak/>
+        <w:t>Mockups</w:t>
+      </w:r>
+      <w:bookmarkEnd w:id="29"/>
+      <w:proofErr w:type="spellEnd"/>
+      <w:r>
+        <w:t xml:space="preserve"> </w:t>
+      </w:r>
+    </w:p>
+    <w:p>
+      <w:pPr>
+        <w:rPr>
+          <w:lang w:val="pt-PT"/>
+        </w:rPr>
+      </w:pPr>
+    </w:p>
+    <w:p>
+      <w:pPr>
+        <w:rPr>
+          <w:lang w:val="pt-PT"/>
+        </w:rPr>
+      </w:pPr>
     </w:p>
     <w:p>
       <w:pPr>
         <w:ind w:firstLine="720"/>
+        <w:rPr>
+          <w:lang w:val="pt-PT"/>
+        </w:rPr>
       </w:pPr>
     </w:p>
     <w:p>
       <w:pPr>
         <w:ind w:firstLine="720"/>
+        <w:rPr>
+          <w:lang w:val="pt-PT"/>
+        </w:rPr>
       </w:pPr>
     </w:p>
     <w:p>
       <w:pPr>
         <w:ind w:firstLine="720"/>
+        <w:rPr>
+          <w:lang w:val="pt-PT"/>
+        </w:rPr>
       </w:pPr>
     </w:p>
     <w:p>
       <w:pPr>
         <w:ind w:firstLine="720"/>
+        <w:rPr>
+          <w:lang w:val="pt-PT"/>
+        </w:rPr>
+      </w:pPr>
+    </w:p>
+    <w:p>
+      <w:pPr>
+        <w:ind w:firstLine="720"/>
+        <w:rPr>
+          <w:lang w:val="pt-PT"/>
+        </w:rPr>
       </w:pPr>
     </w:p>
     <w:p>
@@ -7193,193 +8709,45 @@
       </w:pPr>
       <w:r>
         <w:lastRenderedPageBreak/>
-        <w:t xml:space="preserve">Modelos do sistema </w:t>
-      </w:r>
-    </w:p>
-    <w:p>
-      <w:pPr>
-        <w:pStyle w:val="Ttulo2"/>
-      </w:pPr>
-      <w:r>
-        <w:t xml:space="preserve">Diagramas UML </w:t>
-      </w:r>
-    </w:p>
-    <w:p>
-      <w:pPr>
-        <w:rPr>
-          <w:lang w:val="pt-PT"/>
-        </w:rPr>
-      </w:pPr>
-    </w:p>
-    <w:p>
-      <w:pPr>
-        <w:pStyle w:val="Ttulo3"/>
-      </w:pPr>
-      <w:r>
-        <w:t xml:space="preserve">Modelo de Domínio </w:t>
-      </w:r>
-    </w:p>
-    <w:p>
-      <w:pPr>
-        <w:rPr>
-          <w:lang w:val="pt-PT"/>
-        </w:rPr>
-      </w:pPr>
-    </w:p>
-    <w:p>
-      <w:pPr>
-        <w:pStyle w:val="Ttulo3"/>
-      </w:pPr>
-      <w:r>
-        <w:t xml:space="preserve">Diagramas de Use Case </w:t>
-      </w:r>
-    </w:p>
-    <w:p>
-      <w:pPr>
-        <w:rPr>
-          <w:lang w:val="pt-PT"/>
-        </w:rPr>
-      </w:pPr>
-    </w:p>
-    <w:p>
-      <w:pPr>
-        <w:rPr>
-          <w:lang w:val="pt-PT"/>
-        </w:rPr>
-      </w:pPr>
-    </w:p>
-    <w:p>
-      <w:pPr>
-        <w:ind w:left="720"/>
-        <w:rPr>
-          <w:lang w:val="pt-PT"/>
-        </w:rPr>
-      </w:pPr>
+        <w:t xml:space="preserve">  </w:t>
+      </w:r>
+      <w:bookmarkStart w:id="30" w:name="_Toc477430302"/>
+      <w:r>
+        <w:t>Conclusões e Trabalho Futuro</w:t>
+      </w:r>
+      <w:bookmarkEnd w:id="30"/>
+    </w:p>
+    <w:p>
+      <w:pPr>
+        <w:rPr>
+          <w:lang w:val="pt-PT"/>
+        </w:rPr>
+      </w:pPr>
+      <w:r>
+        <w:rPr>
+          <w:lang w:val="pt-PT"/>
+        </w:rPr>
+        <w:t xml:space="preserve">Terminada esta etapa, damos por concluído a fundamentação deste projeto. Inicialmente demos especial ênfase à recolha de informações juntamente com o cliente de modo a compreender, da melhor forma possível, as suas necessidades. Adquirida esta base de conhecimento tornaram-se claras as motivações e objetivos do sistema a implementar. Assim sendo, concluímos que um investimento de trabalho nesta parte é recompensado no futuro, uma vez que uma compreensão detalhada do que constitui o problema em causa permite uma idealização e implementação mais eficazes. </w:t>
+      </w:r>
     </w:p>
     <w:p>
       <w:pPr>
         <w:ind w:firstLine="720"/>
         <w:rPr>
-          <w:rFonts w:cs="Arial"/>
-          <w:lang w:val="pt-PT"/>
-        </w:rPr>
-      </w:pPr>
+          <w:lang w:val="pt-PT"/>
+        </w:rPr>
+      </w:pPr>
+      <w:r>
+        <w:rPr>
+          <w:lang w:val="pt-PT"/>
+        </w:rPr>
+        <w:t xml:space="preserve">A próxima fase do projeto consistirá na modelação do sistema. Nesta fase será realizada a análise de requisitos que permitirá avançar para a construção dos diagramas em UML que irão constituir a idealização do sistema. </w:t>
+      </w:r>
     </w:p>
     <w:p>
       <w:pPr>
         <w:ind w:firstLine="720"/>
         <w:rPr>
-          <w:rFonts w:cs="Arial"/>
-          <w:lang w:val="pt-PT"/>
-        </w:rPr>
-      </w:pPr>
-    </w:p>
-    <w:p>
-      <w:pPr>
-        <w:ind w:firstLine="720"/>
-        <w:rPr>
-          <w:rFonts w:cs="Arial"/>
-          <w:lang w:val="pt-PT"/>
-        </w:rPr>
-      </w:pPr>
-    </w:p>
-    <w:p>
-      <w:pPr>
-        <w:ind w:firstLine="720"/>
-        <w:rPr>
-          <w:rFonts w:cs="Arial"/>
-          <w:lang w:val="pt-PT"/>
-        </w:rPr>
-      </w:pPr>
-    </w:p>
-    <w:p>
-      <w:pPr>
-        <w:ind w:firstLine="720"/>
-        <w:rPr>
-          <w:rFonts w:cs="Arial"/>
-          <w:lang w:val="pt-PT"/>
-        </w:rPr>
-      </w:pPr>
-    </w:p>
-    <w:p>
-      <w:pPr>
-        <w:pStyle w:val="Ttulo1"/>
-      </w:pPr>
-      <w:r>
-        <w:lastRenderedPageBreak/>
-        <w:t xml:space="preserve">Bases de Dados </w:t>
-      </w:r>
-      <w:r>
-        <w:t xml:space="preserve"> </w:t>
-      </w:r>
-    </w:p>
-    <w:p>
-      <w:pPr>
-        <w:pStyle w:val="Ttulo2"/>
-      </w:pPr>
-      <w:r>
-        <w:t xml:space="preserve">Modelo Concetual </w:t>
-      </w:r>
-    </w:p>
-    <w:p>
-      <w:pPr>
-        <w:pStyle w:val="Ttulo3"/>
-      </w:pPr>
-      <w:r>
-        <w:t>Identificar os tipos de entidades</w:t>
-      </w:r>
-    </w:p>
-    <w:p>
-      <w:pPr>
-        <w:rPr>
-          <w:lang w:val="pt-PT"/>
-        </w:rPr>
-      </w:pPr>
-    </w:p>
-    <w:p>
-      <w:pPr>
-        <w:pStyle w:val="Ttulo1"/>
-      </w:pPr>
-      <w:bookmarkStart w:id="15" w:name="_Toc476251039"/>
-      <w:r>
-        <w:lastRenderedPageBreak/>
-        <w:t>Conclusões e Trabalho Futuro</w:t>
-      </w:r>
-      <w:bookmarkEnd w:id="15"/>
-    </w:p>
-    <w:p>
-      <w:pPr>
-        <w:ind w:firstLine="720"/>
-        <w:rPr>
-          <w:lang w:val="pt-PT"/>
-        </w:rPr>
-      </w:pPr>
-      <w:r>
-        <w:rPr>
-          <w:lang w:val="pt-PT"/>
-        </w:rPr>
-        <w:t xml:space="preserve">Terminada esta etapa, damos por concluído a fundamentação deste projeto. Inicialmente demos especial ênfase à recolha de informações juntamente com o cliente de modo a compreender, da melhor forma possível, as suas necessidades. Adquirida esta base de conhecimento tornaram-se claras as motivações e objetivos do sistema a implementar. Assim sendo, concluímos que um investimento de trabalho nesta parte é recompensado no futuro, uma vez que uma compreensão detalhada do que constitui o problema em causa permite uma idealização e implementação mais eficazes. </w:t>
-      </w:r>
-    </w:p>
-    <w:p>
-      <w:pPr>
-        <w:ind w:firstLine="720"/>
-        <w:rPr>
-          <w:lang w:val="pt-PT"/>
-        </w:rPr>
-      </w:pPr>
-      <w:r>
-        <w:rPr>
-          <w:lang w:val="pt-PT"/>
-        </w:rPr>
-        <w:t xml:space="preserve">A próxima fase do projeto consistirá na modelação do sistema. Nesta fase será realizada a análise de requisitos que permitirá avançar para a construção dos diagramas em UML que irão constituir a idealização do sistema. </w:t>
-      </w:r>
-    </w:p>
-    <w:p>
-      <w:pPr>
-        <w:ind w:firstLine="720"/>
-        <w:rPr>
-          <w:rFonts w:cs="Arial"/>
           <w:lang w:val="pt-PT"/>
         </w:rPr>
       </w:pPr>
@@ -7392,20 +8760,29 @@
     </w:p>
     <w:p>
       <w:pPr>
+        <w:rPr>
+          <w:lang w:val="pt-PT"/>
+        </w:rPr>
+      </w:pPr>
+    </w:p>
+    <w:p>
+      <w:pPr>
         <w:pStyle w:val="Ttulo10"/>
-      </w:pPr>
-      <w:r>
+        <w:rPr>
+          <w:lang w:val="en-US"/>
+        </w:rPr>
+      </w:pPr>
+      <w:proofErr w:type="spellStart"/>
+      <w:r>
+        <w:rPr>
+          <w:lang w:val="en-US"/>
+        </w:rPr>
         <w:lastRenderedPageBreak/>
         <w:t>Referências</w:t>
       </w:r>
-    </w:p>
-    <w:p>
-      <w:pPr>
-        <w:rPr>
-          <w:lang w:val="pt-PT"/>
-        </w:rPr>
-      </w:pPr>
-    </w:p>
+      <w:proofErr w:type="spellEnd"/>
+    </w:p>
+    <w:p/>
     <w:p>
       <w:pPr>
         <w:widowControl w:val="0"/>
@@ -7416,6 +8793,7 @@
         <w:rPr>
           <w:rFonts w:cs="Arial"/>
           <w:noProof/>
+          <w:lang w:val="pt-PT"/>
         </w:rPr>
       </w:pPr>
       <w:r>
@@ -7462,6 +8840,7 @@
           <w:i/>
           <w:iCs/>
           <w:noProof/>
+          <w:lang w:val="pt-PT"/>
         </w:rPr>
         <w:t>Software Engineering</w:t>
       </w:r>
@@ -7469,6 +8848,7 @@
         <w:rPr>
           <w:rFonts w:cs="Arial"/>
           <w:noProof/>
+          <w:lang w:val="pt-PT"/>
         </w:rPr>
         <w:t>. https://doi.org/10.1111/j.1365-2362.2005.01463.x</w:t>
       </w:r>
@@ -7486,17 +8866,31 @@
         <w:fldChar w:fldCharType="end"/>
       </w:r>
     </w:p>
-    <w:p/>
-    <w:p/>
-    <w:p>
-      <w:pPr>
-        <w:rPr>
-          <w:rFonts w:cs="Arial"/>
-        </w:rPr>
-      </w:pPr>
-      <w:r>
-        <w:rPr>
-          <w:rFonts w:cs="Arial"/>
+    <w:p>
+      <w:pPr>
+        <w:rPr>
+          <w:lang w:val="pt-PT"/>
+        </w:rPr>
+      </w:pPr>
+    </w:p>
+    <w:p>
+      <w:pPr>
+        <w:rPr>
+          <w:lang w:val="pt-PT"/>
+        </w:rPr>
+      </w:pPr>
+    </w:p>
+    <w:p>
+      <w:pPr>
+        <w:rPr>
+          <w:rFonts w:cs="Arial"/>
+          <w:lang w:val="pt-PT"/>
+        </w:rPr>
+      </w:pPr>
+      <w:r>
+        <w:rPr>
+          <w:rFonts w:cs="Arial"/>
+          <w:lang w:val="pt-PT"/>
         </w:rPr>
         <w:t xml:space="preserve"> </w:t>
       </w:r>
@@ -7633,12 +9027,12 @@
       <w:pPr>
         <w:pStyle w:val="Cabealho1"/>
       </w:pPr>
-      <w:bookmarkStart w:id="16" w:name="_Toc535644737"/>
+      <w:bookmarkStart w:id="31" w:name="_Toc535644737"/>
       <w:r>
         <w:lastRenderedPageBreak/>
         <w:t>Anexos</w:t>
       </w:r>
-      <w:bookmarkEnd w:id="16"/>
+      <w:bookmarkEnd w:id="31"/>
     </w:p>
     <w:p>
       <w:pPr>
@@ -7652,14 +9046,14 @@
       <w:pPr>
         <w:pStyle w:val="Anexo"/>
       </w:pPr>
-      <w:bookmarkStart w:id="17" w:name="_Toc535644738"/>
-      <w:bookmarkStart w:id="18" w:name="_Toc477190692"/>
+      <w:bookmarkStart w:id="32" w:name="_Toc535644738"/>
+      <w:bookmarkStart w:id="33" w:name="_Toc477430263"/>
       <w:r>
         <w:lastRenderedPageBreak/>
         <w:t>Anexo 1</w:t>
       </w:r>
-      <w:bookmarkEnd w:id="17"/>
-      <w:bookmarkEnd w:id="18"/>
+      <w:bookmarkEnd w:id="32"/>
+      <w:bookmarkEnd w:id="33"/>
     </w:p>
     <w:sectPr>
       <w:headerReference w:type="even" r:id="rId14"/>
@@ -7814,7 +9208,7 @@
         <w:rStyle w:val="Nmerodepgina"/>
         <w:noProof/>
       </w:rPr>
-      <w:t>11</w:t>
+      <w:t>8</w:t>
     </w:r>
     <w:r>
       <w:rPr>
@@ -8272,7 +9666,6 @@
     <w:lvl w:ilvl="3">
       <w:start w:val="1"/>
       <w:numFmt w:val="decimal"/>
-      <w:pStyle w:val="Cabealho4"/>
       <w:isLgl/>
       <w:lvlText w:val="%1.%2.%3.%4."/>
       <w:lvlJc w:val="left"/>
@@ -10478,6 +11871,66 @@
   <w:num w:numId="22">
     <w:abstractNumId w:val="3"/>
   </w:num>
+  <w:num w:numId="23">
+    <w:abstractNumId w:val="11"/>
+    <w:lvlOverride w:ilvl="0">
+      <w:startOverride w:val="1"/>
+    </w:lvlOverride>
+    <w:lvlOverride w:ilvl="1">
+      <w:startOverride w:val="1"/>
+    </w:lvlOverride>
+    <w:lvlOverride w:ilvl="2">
+      <w:startOverride w:val="1"/>
+    </w:lvlOverride>
+    <w:lvlOverride w:ilvl="3">
+      <w:startOverride w:val="1"/>
+    </w:lvlOverride>
+    <w:lvlOverride w:ilvl="4">
+      <w:startOverride w:val="1"/>
+    </w:lvlOverride>
+    <w:lvlOverride w:ilvl="5">
+      <w:startOverride w:val="1"/>
+    </w:lvlOverride>
+    <w:lvlOverride w:ilvl="6">
+      <w:startOverride w:val="1"/>
+    </w:lvlOverride>
+    <w:lvlOverride w:ilvl="7">
+      <w:startOverride w:val="1"/>
+    </w:lvlOverride>
+    <w:lvlOverride w:ilvl="8">
+      <w:startOverride w:val="1"/>
+    </w:lvlOverride>
+  </w:num>
+  <w:num w:numId="24">
+    <w:abstractNumId w:val="11"/>
+    <w:lvlOverride w:ilvl="0">
+      <w:startOverride w:val="1"/>
+    </w:lvlOverride>
+    <w:lvlOverride w:ilvl="1">
+      <w:startOverride w:val="1"/>
+    </w:lvlOverride>
+    <w:lvlOverride w:ilvl="2">
+      <w:startOverride w:val="1"/>
+    </w:lvlOverride>
+    <w:lvlOverride w:ilvl="3">
+      <w:startOverride w:val="1"/>
+    </w:lvlOverride>
+    <w:lvlOverride w:ilvl="4">
+      <w:startOverride w:val="1"/>
+    </w:lvlOverride>
+    <w:lvlOverride w:ilvl="5">
+      <w:startOverride w:val="1"/>
+    </w:lvlOverride>
+    <w:lvlOverride w:ilvl="6">
+      <w:startOverride w:val="1"/>
+    </w:lvlOverride>
+    <w:lvlOverride w:ilvl="7">
+      <w:startOverride w:val="1"/>
+    </w:lvlOverride>
+    <w:lvlOverride w:ilvl="8">
+      <w:startOverride w:val="1"/>
+    </w:lvlOverride>
+  </w:num>
 </w:numbering>
 </file>
 
@@ -10505,6 +11958,7 @@
     <w:lsdException w:name="heading 9" w:qFormat="1"/>
     <w:lsdException w:name="toc 1" w:uiPriority="39"/>
     <w:lsdException w:name="toc 2" w:uiPriority="39"/>
+    <w:lsdException w:name="toc 3" w:uiPriority="39"/>
     <w:lsdException w:name="caption" w:qFormat="1"/>
     <w:lsdException w:name="table of figures" w:uiPriority="99"/>
     <w:lsdException w:name="Title" w:qFormat="1"/>
@@ -11138,7 +12592,7 @@
     <w:basedOn w:val="Normal"/>
     <w:next w:val="Normal"/>
     <w:autoRedefine/>
-    <w:semiHidden/>
+    <w:uiPriority w:val="39"/>
     <w:pPr>
       <w:tabs>
         <w:tab w:val="left" w:pos="7371"/>
@@ -11553,7 +13007,7 @@
 </file>
 
 <file path=customXml/itemProps1.xml><?xml version="1.0" encoding="utf-8"?>
-<ds:datastoreItem xmlns:ds="http://schemas.openxmlformats.org/officeDocument/2006/customXml" ds:itemID="{B0B701C7-A409-EC48-856B-292066A94A01}">
+<ds:datastoreItem xmlns:ds="http://schemas.openxmlformats.org/officeDocument/2006/customXml" ds:itemID="{9D758335-CD40-2349-A19C-345D34F3988E}">
   <ds:schemaRefs>
     <ds:schemaRef ds:uri="http://schemas.openxmlformats.org/officeDocument/2006/bibliography"/>
   </ds:schemaRefs>

</xml_diff>